<commit_message>
finished code need to complete documentation
</commit_message>
<xml_diff>
--- a/iteration-4_report.docx
+++ b/iteration-4_report.docx
@@ -52,7 +52,7 @@
           <w:sz w:val="44"/>
           <w:szCs w:val="44"/>
         </w:rPr>
-        <w:t>3</w:t>
+        <w:t>4</w:t>
       </w:r>
     </w:p>
     <w:p>
@@ -75,14 +75,56 @@
           <w:sz w:val="24"/>
           <w:szCs w:val="24"/>
         </w:rPr>
-        <w:t>Create the interface to be graphical using html and CSS</w:t>
+        <w:t>To make all the new elements added</w:t>
       </w:r>
       <w:r>
         <w:rPr>
           <w:sz w:val="24"/>
           <w:szCs w:val="24"/>
         </w:rPr>
-        <w:t xml:space="preserve">. </w:t>
+        <w:t xml:space="preserve"> in iteration 3</w:t>
+      </w:r>
+      <w:r>
+        <w:rPr>
+          <w:sz w:val="24"/>
+          <w:szCs w:val="24"/>
+        </w:rPr>
+        <w:t xml:space="preserve"> to be usable </w:t>
+      </w:r>
+      <w:r>
+        <w:rPr>
+          <w:sz w:val="24"/>
+          <w:szCs w:val="24"/>
+        </w:rPr>
+        <w:t>e.g.,</w:t>
+      </w:r>
+      <w:r>
+        <w:rPr>
+          <w:sz w:val="24"/>
+          <w:szCs w:val="24"/>
+        </w:rPr>
+        <w:t xml:space="preserve"> buttons</w:t>
+      </w:r>
+      <w:r>
+        <w:rPr>
+          <w:sz w:val="24"/>
+          <w:szCs w:val="24"/>
+        </w:rPr>
+        <w:t xml:space="preserve">, drag and drop items, screen to display results. </w:t>
+      </w:r>
+      <w:r>
+        <w:rPr>
+          <w:sz w:val="24"/>
+          <w:szCs w:val="24"/>
+        </w:rPr>
+        <w:t>Also add sounds, overall make the vending machine interactive for the user.</w:t>
+      </w:r>
+      <w:r>
+        <w:rPr>
+          <w:sz w:val="24"/>
+          <w:szCs w:val="24"/>
+        </w:rPr>
+        <w:t xml:space="preserve"> Also fix up the images background.</w:t>
       </w:r>
     </w:p>
     <w:p>
@@ -108,7 +150,10 @@
         <w:t xml:space="preserve"> </w:t>
       </w:r>
       <w:r>
-        <w:t>different techniques using html and CSS to get elements to go where I want them to.</w:t>
+        <w:t>drag and drop</w:t>
+      </w:r>
+      <w:r>
+        <w:t xml:space="preserve">, adding sounds and speech synthesizer. </w:t>
       </w:r>
     </w:p>
     <w:p>
@@ -120,10 +165,10 @@
         </w:numPr>
       </w:pPr>
       <w:r>
-        <w:t xml:space="preserve">Draw a draft wire frame </w:t>
-      </w:r>
-      <w:r>
-        <w:t>of where I need to place the elements on the page.</w:t>
+        <w:t>Clean up the images to look nicer</w:t>
+      </w:r>
+      <w:r>
+        <w:t xml:space="preserve"> (coins)</w:t>
       </w:r>
     </w:p>
     <w:p>
@@ -135,7 +180,7 @@
         </w:numPr>
       </w:pPr>
       <w:r>
-        <w:t>Get images for products and coins.</w:t>
+        <w:t>Plan how I want the user to interact with the vending machine.</w:t>
       </w:r>
     </w:p>
     <w:p>
@@ -147,7 +192,64 @@
         </w:numPr>
       </w:pPr>
       <w:r>
-        <w:t>Code, code and some more code</w:t>
+        <w:t xml:space="preserve">Get </w:t>
+      </w:r>
+      <w:r>
+        <w:t>keypad and screen working and displaying results.</w:t>
+      </w:r>
+    </w:p>
+    <w:p>
+      <w:pPr>
+        <w:pStyle w:val="ListParagraph"/>
+        <w:numPr>
+          <w:ilvl w:val="0"/>
+          <w:numId w:val="2"/>
+        </w:numPr>
+      </w:pPr>
+      <w:r>
+        <w:t>Drag and drop coins and to collect the coin value to then</w:t>
+      </w:r>
+      <w:r>
+        <w:t xml:space="preserve"> use and display</w:t>
+      </w:r>
+      <w:r>
+        <w:t xml:space="preserve"> on screen.</w:t>
+      </w:r>
+    </w:p>
+    <w:p>
+      <w:pPr>
+        <w:pStyle w:val="ListParagraph"/>
+        <w:numPr>
+          <w:ilvl w:val="0"/>
+          <w:numId w:val="2"/>
+        </w:numPr>
+      </w:pPr>
+      <w:r>
+        <w:t>Product to dispense and be dragged and dropped into backpack.</w:t>
+      </w:r>
+    </w:p>
+    <w:p>
+      <w:pPr>
+        <w:pStyle w:val="ListParagraph"/>
+        <w:numPr>
+          <w:ilvl w:val="0"/>
+          <w:numId w:val="2"/>
+        </w:numPr>
+      </w:pPr>
+      <w:r>
+        <w:t>Add sounds for the drag and drop items.</w:t>
+      </w:r>
+    </w:p>
+    <w:p>
+      <w:pPr>
+        <w:pStyle w:val="ListParagraph"/>
+        <w:numPr>
+          <w:ilvl w:val="0"/>
+          <w:numId w:val="2"/>
+        </w:numPr>
+      </w:pPr>
+      <w:r>
+        <w:t>Add speech synthesizer to talk to user.</w:t>
       </w:r>
     </w:p>
     <w:p>
@@ -278,7 +380,14 @@
                 <w:sz w:val="24"/>
                 <w:szCs w:val="24"/>
               </w:rPr>
-              <w:t xml:space="preserve"> ½ Hour</w:t>
+              <w:t>1</w:t>
+            </w:r>
+            <w:r>
+              <w:rPr>
+                <w:sz w:val="24"/>
+                <w:szCs w:val="24"/>
+              </w:rPr>
+              <w:t xml:space="preserve"> Hour</w:t>
             </w:r>
           </w:p>
         </w:tc>
@@ -298,7 +407,21 @@
                 <w:sz w:val="24"/>
                 <w:szCs w:val="24"/>
               </w:rPr>
-              <w:t xml:space="preserve"> ½ Hour</w:t>
+              <w:t xml:space="preserve"> </w:t>
+            </w:r>
+            <w:r>
+              <w:rPr>
+                <w:sz w:val="24"/>
+                <w:szCs w:val="24"/>
+              </w:rPr>
+              <w:t>1</w:t>
+            </w:r>
+            <w:r>
+              <w:rPr>
+                <w:sz w:val="24"/>
+                <w:szCs w:val="24"/>
+              </w:rPr>
+              <w:t xml:space="preserve"> Hour</w:t>
             </w:r>
           </w:p>
         </w:tc>
@@ -320,14 +443,14 @@
                 <w:sz w:val="24"/>
                 <w:szCs w:val="24"/>
               </w:rPr>
-              <w:t>2.</w:t>
-            </w:r>
-            <w:r>
-              <w:rPr>
-                <w:sz w:val="24"/>
-                <w:szCs w:val="24"/>
-              </w:rPr>
-              <w:t>Plan / Analyse</w:t>
+              <w:t>2</w:t>
+            </w:r>
+            <w:r>
+              <w:rPr>
+                <w:sz w:val="24"/>
+                <w:szCs w:val="24"/>
+              </w:rPr>
+              <w:t>Design</w:t>
             </w:r>
           </w:p>
         </w:tc>
@@ -396,14 +519,7 @@
                 <w:sz w:val="24"/>
                 <w:szCs w:val="24"/>
               </w:rPr>
-              <w:t xml:space="preserve">Collect </w:t>
-            </w:r>
-            <w:r>
-              <w:rPr>
-                <w:sz w:val="24"/>
-                <w:szCs w:val="24"/>
-              </w:rPr>
-              <w:t>images for design</w:t>
+              <w:t>Plan/Analyse</w:t>
             </w:r>
           </w:p>
         </w:tc>
@@ -472,7 +588,7 @@
                 <w:sz w:val="24"/>
                 <w:szCs w:val="24"/>
               </w:rPr>
-              <w:t>Code</w:t>
+              <w:t xml:space="preserve">Keypad </w:t>
             </w:r>
           </w:p>
         </w:tc>
@@ -499,7 +615,14 @@
                 <w:sz w:val="24"/>
                 <w:szCs w:val="24"/>
               </w:rPr>
-              <w:t>4 Hours</w:t>
+              <w:t>1</w:t>
+            </w:r>
+            <w:r>
+              <w:rPr>
+                <w:sz w:val="24"/>
+                <w:szCs w:val="24"/>
+              </w:rPr>
+              <w:t xml:space="preserve"> Hour</w:t>
             </w:r>
           </w:p>
         </w:tc>
@@ -521,6 +644,282 @@
               </w:rPr>
               <w:t xml:space="preserve"> </w:t>
             </w:r>
+            <w:r>
+              <w:rPr>
+                <w:sz w:val="24"/>
+                <w:szCs w:val="24"/>
+              </w:rPr>
+              <w:t>1 Hour</w:t>
+            </w:r>
+          </w:p>
+        </w:tc>
+      </w:tr>
+      <w:tr>
+        <w:tc>
+          <w:tcPr>
+            <w:tcW w:w="3006" w:type="dxa"/>
+          </w:tcPr>
+          <w:p>
+            <w:pPr>
+              <w:rPr>
+                <w:sz w:val="24"/>
+                <w:szCs w:val="24"/>
+              </w:rPr>
+            </w:pPr>
+            <w:r>
+              <w:rPr>
+                <w:sz w:val="24"/>
+                <w:szCs w:val="24"/>
+              </w:rPr>
+              <w:t>5.</w:t>
+            </w:r>
+            <w:r>
+              <w:rPr>
+                <w:sz w:val="24"/>
+                <w:szCs w:val="24"/>
+              </w:rPr>
+              <w:t>Drag and drop</w:t>
+            </w:r>
+          </w:p>
+        </w:tc>
+        <w:tc>
+          <w:tcPr>
+            <w:tcW w:w="3005" w:type="dxa"/>
+          </w:tcPr>
+          <w:p>
+            <w:pPr>
+              <w:rPr>
+                <w:sz w:val="24"/>
+                <w:szCs w:val="24"/>
+              </w:rPr>
+            </w:pPr>
+            <w:r>
+              <w:rPr>
+                <w:sz w:val="24"/>
+                <w:szCs w:val="24"/>
+              </w:rPr>
+              <w:t>½ Hour</w:t>
+            </w:r>
+          </w:p>
+        </w:tc>
+        <w:tc>
+          <w:tcPr>
+            <w:tcW w:w="3005" w:type="dxa"/>
+          </w:tcPr>
+          <w:p>
+            <w:pPr>
+              <w:rPr>
+                <w:sz w:val="24"/>
+                <w:szCs w:val="24"/>
+              </w:rPr>
+            </w:pPr>
+            <w:r>
+              <w:rPr>
+                <w:sz w:val="24"/>
+                <w:szCs w:val="24"/>
+              </w:rPr>
+              <w:t>1 ½ Hour</w:t>
+            </w:r>
+          </w:p>
+        </w:tc>
+      </w:tr>
+      <w:tr>
+        <w:tc>
+          <w:tcPr>
+            <w:tcW w:w="3006" w:type="dxa"/>
+          </w:tcPr>
+          <w:p>
+            <w:pPr>
+              <w:rPr>
+                <w:sz w:val="24"/>
+                <w:szCs w:val="24"/>
+              </w:rPr>
+            </w:pPr>
+            <w:r>
+              <w:rPr>
+                <w:sz w:val="24"/>
+                <w:szCs w:val="24"/>
+              </w:rPr>
+              <w:t>6.</w:t>
+            </w:r>
+            <w:r>
+              <w:rPr>
+                <w:sz w:val="24"/>
+                <w:szCs w:val="24"/>
+              </w:rPr>
+              <w:t>Product Dispensed</w:t>
+            </w:r>
+          </w:p>
+        </w:tc>
+        <w:tc>
+          <w:tcPr>
+            <w:tcW w:w="3005" w:type="dxa"/>
+          </w:tcPr>
+          <w:p>
+            <w:pPr>
+              <w:rPr>
+                <w:sz w:val="24"/>
+                <w:szCs w:val="24"/>
+              </w:rPr>
+            </w:pPr>
+            <w:r>
+              <w:rPr>
+                <w:sz w:val="24"/>
+                <w:szCs w:val="24"/>
+              </w:rPr>
+              <w:t>1 hour</w:t>
+            </w:r>
+          </w:p>
+        </w:tc>
+        <w:tc>
+          <w:tcPr>
+            <w:tcW w:w="3005" w:type="dxa"/>
+          </w:tcPr>
+          <w:p>
+            <w:pPr>
+              <w:rPr>
+                <w:sz w:val="24"/>
+                <w:szCs w:val="24"/>
+              </w:rPr>
+            </w:pPr>
+            <w:r>
+              <w:rPr>
+                <w:sz w:val="24"/>
+                <w:szCs w:val="24"/>
+              </w:rPr>
+              <w:t>1 Hour</w:t>
+            </w:r>
+          </w:p>
+        </w:tc>
+      </w:tr>
+      <w:tr>
+        <w:tc>
+          <w:tcPr>
+            <w:tcW w:w="3006" w:type="dxa"/>
+          </w:tcPr>
+          <w:p>
+            <w:pPr>
+              <w:rPr>
+                <w:sz w:val="24"/>
+                <w:szCs w:val="24"/>
+              </w:rPr>
+            </w:pPr>
+            <w:r>
+              <w:rPr>
+                <w:sz w:val="24"/>
+                <w:szCs w:val="24"/>
+              </w:rPr>
+              <w:t>7. Add sounds</w:t>
+            </w:r>
+          </w:p>
+        </w:tc>
+        <w:tc>
+          <w:tcPr>
+            <w:tcW w:w="3005" w:type="dxa"/>
+          </w:tcPr>
+          <w:p>
+            <w:pPr>
+              <w:rPr>
+                <w:sz w:val="24"/>
+                <w:szCs w:val="24"/>
+              </w:rPr>
+            </w:pPr>
+            <w:r>
+              <w:rPr>
+                <w:sz w:val="24"/>
+                <w:szCs w:val="24"/>
+              </w:rPr>
+              <w:t>½ Hour</w:t>
+            </w:r>
+          </w:p>
+        </w:tc>
+        <w:tc>
+          <w:tcPr>
+            <w:tcW w:w="3005" w:type="dxa"/>
+          </w:tcPr>
+          <w:p>
+            <w:pPr>
+              <w:rPr>
+                <w:sz w:val="24"/>
+                <w:szCs w:val="24"/>
+              </w:rPr>
+            </w:pPr>
+            <w:r>
+              <w:rPr>
+                <w:sz w:val="24"/>
+                <w:szCs w:val="24"/>
+              </w:rPr>
+              <w:t>½ Hour</w:t>
+            </w:r>
+          </w:p>
+        </w:tc>
+      </w:tr>
+      <w:tr>
+        <w:tc>
+          <w:tcPr>
+            <w:tcW w:w="3006" w:type="dxa"/>
+          </w:tcPr>
+          <w:p>
+            <w:pPr>
+              <w:rPr>
+                <w:sz w:val="24"/>
+                <w:szCs w:val="24"/>
+              </w:rPr>
+            </w:pPr>
+            <w:r>
+              <w:rPr>
+                <w:sz w:val="24"/>
+                <w:szCs w:val="24"/>
+              </w:rPr>
+              <w:t>8</w:t>
+            </w:r>
+            <w:r>
+              <w:rPr>
+                <w:sz w:val="24"/>
+                <w:szCs w:val="24"/>
+              </w:rPr>
+              <w:t>.Speech</w:t>
+            </w:r>
+          </w:p>
+        </w:tc>
+        <w:tc>
+          <w:tcPr>
+            <w:tcW w:w="3005" w:type="dxa"/>
+          </w:tcPr>
+          <w:p>
+            <w:pPr>
+              <w:rPr>
+                <w:sz w:val="24"/>
+                <w:szCs w:val="24"/>
+              </w:rPr>
+            </w:pPr>
+            <w:r>
+              <w:rPr>
+                <w:sz w:val="24"/>
+                <w:szCs w:val="24"/>
+              </w:rPr>
+              <w:t>1 Hour</w:t>
+            </w:r>
+          </w:p>
+        </w:tc>
+        <w:tc>
+          <w:tcPr>
+            <w:tcW w:w="3005" w:type="dxa"/>
+          </w:tcPr>
+          <w:p>
+            <w:pPr>
+              <w:rPr>
+                <w:sz w:val="24"/>
+                <w:szCs w:val="24"/>
+              </w:rPr>
+            </w:pPr>
+            <w:r>
+              <w:rPr>
+                <w:sz w:val="24"/>
+                <w:szCs w:val="24"/>
+              </w:rPr>
+              <w:t>½ Hour</w:t>
+            </w:r>
           </w:p>
         </w:tc>
       </w:tr>
@@ -548,6 +947,602 @@
           <w:szCs w:val="24"/>
         </w:rPr>
       </w:pPr>
+      <w:r>
+        <w:rPr>
+          <w:sz w:val="24"/>
+          <w:szCs w:val="24"/>
+        </w:rPr>
+        <w:br w:type="page"/>
+      </w:r>
+    </w:p>
+    <w:p>
+      <w:pPr>
+        <w:pStyle w:val="Heading2"/>
+      </w:pPr>
+      <w:r>
+        <w:lastRenderedPageBreak/>
+        <w:t>UML Class diagram Before</w:t>
+      </w:r>
+    </w:p>
+    <w:p>
+      <w:r>
+        <w:object w:dxaOrig="15586" w:dyaOrig="18181" w14:anchorId="0B7508B6">
+          <v:shapetype id="_x0000_t75" coordsize="21600,21600" o:spt="75" o:preferrelative="t" path="m@4@5l@4@11@9@11@9@5xe" filled="f" stroked="f">
+            <v:stroke joinstyle="miter"/>
+            <v:formulas>
+              <v:f eqn="if lineDrawn pixelLineWidth 0"/>
+              <v:f eqn="sum @0 1 0"/>
+              <v:f eqn="sum 0 0 @1"/>
+              <v:f eqn="prod @2 1 2"/>
+              <v:f eqn="prod @3 21600 pixelWidth"/>
+              <v:f eqn="prod @3 21600 pixelHeight"/>
+              <v:f eqn="sum @0 0 1"/>
+              <v:f eqn="prod @6 1 2"/>
+              <v:f eqn="prod @7 21600 pixelWidth"/>
+              <v:f eqn="sum @8 21600 0"/>
+              <v:f eqn="prod @7 21600 pixelHeight"/>
+              <v:f eqn="sum @10 21600 0"/>
+            </v:formulas>
+            <v:path o:extrusionok="f" gradientshapeok="t" o:connecttype="rect"/>
+            <o:lock v:ext="edit" aspectratio="t"/>
+          </v:shapetype>
+          <v:shape id="_x0000_i1025" type="#_x0000_t75" style="width:450.75pt;height:526.5pt" o:ole="">
+            <v:imagedata r:id="rId5" o:title=""/>
+          </v:shape>
+          <o:OLEObject Type="Embed" ProgID="Visio.Drawing.15" ShapeID="_x0000_i1025" DrawAspect="Content" ObjectID="_1693909484" r:id="rId6"/>
+        </w:object>
+      </w:r>
+    </w:p>
+    <w:p>
+      <w:r>
+        <w:br w:type="page"/>
+      </w:r>
+    </w:p>
+    <w:p>
+      <w:pPr>
+        <w:pStyle w:val="Heading2"/>
+      </w:pPr>
+      <w:r>
+        <w:lastRenderedPageBreak/>
+        <w:t xml:space="preserve">UML Class Diagram </w:t>
+      </w:r>
+      <w:r>
+        <w:t>After</w:t>
+      </w:r>
+    </w:p>
+    <w:p>
+      <w:r>
+        <w:object w:dxaOrig="15586" w:dyaOrig="22276" w14:anchorId="47E92591">
+          <v:shape id="_x0000_i1026" type="#_x0000_t75" style="width:451.5pt;height:645pt" o:ole="">
+            <v:imagedata r:id="rId7" o:title=""/>
+          </v:shape>
+          <o:OLEObject Type="Embed" ProgID="Visio.Drawing.15" ShapeID="_x0000_i1026" DrawAspect="Content" ObjectID="_1693909485" r:id="rId8"/>
+        </w:object>
+      </w:r>
+    </w:p>
+    <w:p>
+      <w:pPr>
+        <w:pStyle w:val="Heading2"/>
+      </w:pPr>
+      <w:r>
+        <w:br w:type="page"/>
+      </w:r>
+      <w:r>
+        <w:lastRenderedPageBreak/>
+        <w:t>UML Sequence Diagram Before</w:t>
+      </w:r>
+    </w:p>
+    <w:p>
+      <w:r>
+        <w:object w:dxaOrig="11400" w:dyaOrig="18916" w14:anchorId="7087C84B">
+          <v:shape id="_x0000_i1027" type="#_x0000_t75" style="width:419.25pt;height:663.75pt" o:ole="">
+            <v:imagedata r:id="rId9" o:title=""/>
+          </v:shape>
+          <o:OLEObject Type="Embed" ProgID="Visio.Drawing.15" ShapeID="_x0000_i1027" DrawAspect="Content" ObjectID="_1693909486" r:id="rId10"/>
+        </w:object>
+      </w:r>
+    </w:p>
+    <w:p>
+      <w:pPr>
+        <w:pStyle w:val="Heading2"/>
+      </w:pPr>
+      <w:r>
+        <w:lastRenderedPageBreak/>
+        <w:t>UML Sequence Diagram After</w:t>
+      </w:r>
+    </w:p>
+    <w:p>
+      <w:pPr>
+        <w:pStyle w:val="Heading2"/>
+      </w:pPr>
+      <w:r>
+        <w:object w:dxaOrig="11326" w:dyaOrig="21961" w14:anchorId="241246F4">
+          <v:shape id="_x0000_i1028" type="#_x0000_t75" style="width:423pt;height:667.5pt" o:ole="">
+            <v:imagedata r:id="rId11" o:title=""/>
+          </v:shape>
+          <o:OLEObject Type="Embed" ProgID="Visio.Drawing.15" ShapeID="_x0000_i1028" DrawAspect="Content" ObjectID="_1693909487" r:id="rId12"/>
+        </w:object>
+      </w:r>
+    </w:p>
+    <w:p>
+      <w:pPr>
+        <w:pStyle w:val="Heading2"/>
+      </w:pPr>
+      <w:r>
+        <w:lastRenderedPageBreak/>
+        <w:t>Unit Test Using Mocha</w:t>
+      </w:r>
+    </w:p>
+    <w:p>
+      <w:r>
+        <w:rPr>
+          <w:noProof/>
+        </w:rPr>
+        <w:drawing>
+          <wp:inline distT="0" distB="0" distL="0" distR="0" wp14:anchorId="019CEE2F" wp14:editId="753AA360">
+            <wp:extent cx="5731510" cy="5304155"/>
+            <wp:effectExtent l="0" t="0" r="2540" b="0"/>
+            <wp:docPr id="3" name="Picture 3" descr="A picture containing text&#10;&#10;Description automatically generated"/>
+            <wp:cNvGraphicFramePr>
+              <a:graphicFrameLocks xmlns:a="http://schemas.openxmlformats.org/drawingml/2006/main" noChangeAspect="1"/>
+            </wp:cNvGraphicFramePr>
+            <a:graphic xmlns:a="http://schemas.openxmlformats.org/drawingml/2006/main">
+              <a:graphicData uri="http://schemas.openxmlformats.org/drawingml/2006/picture">
+                <pic:pic xmlns:pic="http://schemas.openxmlformats.org/drawingml/2006/picture">
+                  <pic:nvPicPr>
+                    <pic:cNvPr id="3" name="Picture 3" descr="A picture containing text&#10;&#10;Description automatically generated"/>
+                    <pic:cNvPicPr/>
+                  </pic:nvPicPr>
+                  <pic:blipFill>
+                    <a:blip r:embed="rId13"/>
+                    <a:stretch>
+                      <a:fillRect/>
+                    </a:stretch>
+                  </pic:blipFill>
+                  <pic:spPr>
+                    <a:xfrm>
+                      <a:off x="0" y="0"/>
+                      <a:ext cx="5731510" cy="5304155"/>
+                    </a:xfrm>
+                    <a:prstGeom prst="rect">
+                      <a:avLst/>
+                    </a:prstGeom>
+                  </pic:spPr>
+                </pic:pic>
+              </a:graphicData>
+            </a:graphic>
+          </wp:inline>
+        </w:drawing>
+      </w:r>
+    </w:p>
+    <w:p>
+      <w:pPr>
+        <w:pStyle w:val="Heading2"/>
+      </w:pPr>
+      <w:r>
+        <w:t xml:space="preserve">LINT TEST </w:t>
+      </w:r>
+    </w:p>
+    <w:p>
+      <w:pPr>
+        <w:rPr>
+          <w:b/>
+          <w:bCs/>
+        </w:rPr>
+      </w:pPr>
+      <w:r>
+        <w:rPr>
+          <w:b/>
+          <w:bCs/>
+        </w:rPr>
+        <w:t>Vending Machine</w:t>
+      </w:r>
+    </w:p>
+    <w:p>
+      <w:pPr>
+        <w:rPr>
+          <w:b/>
+          <w:bCs/>
+        </w:rPr>
+      </w:pPr>
+      <w:r>
+        <w:rPr>
+          <w:noProof/>
+        </w:rPr>
+        <w:drawing>
+          <wp:inline distT="0" distB="0" distL="0" distR="0" wp14:anchorId="7A112426" wp14:editId="09E454DA">
+            <wp:extent cx="5731510" cy="1651635"/>
+            <wp:effectExtent l="0" t="0" r="2540" b="5715"/>
+            <wp:docPr id="1" name="Picture 1" descr="Graphical user interface, text, application&#10;&#10;Description automatically generated"/>
+            <wp:cNvGraphicFramePr>
+              <a:graphicFrameLocks xmlns:a="http://schemas.openxmlformats.org/drawingml/2006/main" noChangeAspect="1"/>
+            </wp:cNvGraphicFramePr>
+            <a:graphic xmlns:a="http://schemas.openxmlformats.org/drawingml/2006/main">
+              <a:graphicData uri="http://schemas.openxmlformats.org/drawingml/2006/picture">
+                <pic:pic xmlns:pic="http://schemas.openxmlformats.org/drawingml/2006/picture">
+                  <pic:nvPicPr>
+                    <pic:cNvPr id="3" name="Picture 3" descr="Graphical user interface, text, application&#10;&#10;Description automatically generated"/>
+                    <pic:cNvPicPr/>
+                  </pic:nvPicPr>
+                  <pic:blipFill>
+                    <a:blip r:embed="rId14"/>
+                    <a:stretch>
+                      <a:fillRect/>
+                    </a:stretch>
+                  </pic:blipFill>
+                  <pic:spPr>
+                    <a:xfrm>
+                      <a:off x="0" y="0"/>
+                      <a:ext cx="5731510" cy="1651635"/>
+                    </a:xfrm>
+                    <a:prstGeom prst="rect">
+                      <a:avLst/>
+                    </a:prstGeom>
+                  </pic:spPr>
+                </pic:pic>
+              </a:graphicData>
+            </a:graphic>
+          </wp:inline>
+        </w:drawing>
+      </w:r>
+    </w:p>
+    <w:p>
+      <w:r>
+        <w:br w:type="page"/>
+      </w:r>
+    </w:p>
+    <w:p>
+      <w:pPr>
+        <w:rPr>
+          <w:b/>
+          <w:bCs/>
+        </w:rPr>
+      </w:pPr>
+      <w:r>
+        <w:rPr>
+          <w:b/>
+          <w:bCs/>
+        </w:rPr>
+        <w:t>Product</w:t>
+      </w:r>
+    </w:p>
+    <w:p>
+      <w:pPr>
+        <w:rPr>
+          <w:b/>
+          <w:bCs/>
+        </w:rPr>
+      </w:pPr>
+      <w:r>
+        <w:rPr>
+          <w:noProof/>
+        </w:rPr>
+        <w:drawing>
+          <wp:inline distT="0" distB="0" distL="0" distR="0" wp14:anchorId="2ACAE34D" wp14:editId="40AF178B">
+            <wp:extent cx="5731510" cy="1849755"/>
+            <wp:effectExtent l="0" t="0" r="2540" b="0"/>
+            <wp:docPr id="4" name="Picture 4" descr="Graphical user interface, text, application&#10;&#10;Description automatically generated"/>
+            <wp:cNvGraphicFramePr>
+              <a:graphicFrameLocks xmlns:a="http://schemas.openxmlformats.org/drawingml/2006/main" noChangeAspect="1"/>
+            </wp:cNvGraphicFramePr>
+            <a:graphic xmlns:a="http://schemas.openxmlformats.org/drawingml/2006/main">
+              <a:graphicData uri="http://schemas.openxmlformats.org/drawingml/2006/picture">
+                <pic:pic xmlns:pic="http://schemas.openxmlformats.org/drawingml/2006/picture">
+                  <pic:nvPicPr>
+                    <pic:cNvPr id="4" name="Picture 4" descr="Graphical user interface, text, application&#10;&#10;Description automatically generated"/>
+                    <pic:cNvPicPr/>
+                  </pic:nvPicPr>
+                  <pic:blipFill>
+                    <a:blip r:embed="rId15"/>
+                    <a:stretch>
+                      <a:fillRect/>
+                    </a:stretch>
+                  </pic:blipFill>
+                  <pic:spPr>
+                    <a:xfrm>
+                      <a:off x="0" y="0"/>
+                      <a:ext cx="5731510" cy="1849755"/>
+                    </a:xfrm>
+                    <a:prstGeom prst="rect">
+                      <a:avLst/>
+                    </a:prstGeom>
+                  </pic:spPr>
+                </pic:pic>
+              </a:graphicData>
+            </a:graphic>
+          </wp:inline>
+        </w:drawing>
+      </w:r>
+    </w:p>
+    <w:p>
+      <w:pPr>
+        <w:rPr>
+          <w:b/>
+          <w:bCs/>
+        </w:rPr>
+      </w:pPr>
+    </w:p>
+    <w:p>
+      <w:pPr>
+        <w:rPr>
+          <w:b/>
+          <w:bCs/>
+        </w:rPr>
+      </w:pPr>
+      <w:r>
+        <w:rPr>
+          <w:b/>
+          <w:bCs/>
+        </w:rPr>
+        <w:t>Coin</w:t>
+      </w:r>
+    </w:p>
+    <w:p>
+      <w:pPr>
+        <w:rPr>
+          <w:b/>
+          <w:bCs/>
+        </w:rPr>
+      </w:pPr>
+      <w:r>
+        <w:rPr>
+          <w:noProof/>
+        </w:rPr>
+        <w:drawing>
+          <wp:inline distT="0" distB="0" distL="0" distR="0" wp14:anchorId="55B48D40" wp14:editId="59196C2B">
+            <wp:extent cx="5731510" cy="1868170"/>
+            <wp:effectExtent l="0" t="0" r="2540" b="0"/>
+            <wp:docPr id="2" name="Picture 2" descr="Graphical user interface, text, application, email&#10;&#10;Description automatically generated"/>
+            <wp:cNvGraphicFramePr>
+              <a:graphicFrameLocks xmlns:a="http://schemas.openxmlformats.org/drawingml/2006/main" noChangeAspect="1"/>
+            </wp:cNvGraphicFramePr>
+            <a:graphic xmlns:a="http://schemas.openxmlformats.org/drawingml/2006/main">
+              <a:graphicData uri="http://schemas.openxmlformats.org/drawingml/2006/picture">
+                <pic:pic xmlns:pic="http://schemas.openxmlformats.org/drawingml/2006/picture">
+                  <pic:nvPicPr>
+                    <pic:cNvPr id="2" name="Picture 2" descr="Graphical user interface, text, application, email&#10;&#10;Description automatically generated"/>
+                    <pic:cNvPicPr/>
+                  </pic:nvPicPr>
+                  <pic:blipFill>
+                    <a:blip r:embed="rId16"/>
+                    <a:stretch>
+                      <a:fillRect/>
+                    </a:stretch>
+                  </pic:blipFill>
+                  <pic:spPr>
+                    <a:xfrm>
+                      <a:off x="0" y="0"/>
+                      <a:ext cx="5731510" cy="1868170"/>
+                    </a:xfrm>
+                    <a:prstGeom prst="rect">
+                      <a:avLst/>
+                    </a:prstGeom>
+                  </pic:spPr>
+                </pic:pic>
+              </a:graphicData>
+            </a:graphic>
+          </wp:inline>
+        </w:drawing>
+      </w:r>
+    </w:p>
+    <w:p>
+      <w:pPr>
+        <w:rPr>
+          <w:b/>
+          <w:bCs/>
+        </w:rPr>
+      </w:pPr>
+      <w:r>
+        <w:rPr>
+          <w:b/>
+          <w:bCs/>
+        </w:rPr>
+        <w:t>Customer</w:t>
+      </w:r>
+    </w:p>
+    <w:p>
+      <w:pPr>
+        <w:rPr>
+          <w:b/>
+          <w:bCs/>
+        </w:rPr>
+      </w:pPr>
+      <w:r>
+        <w:rPr>
+          <w:noProof/>
+        </w:rPr>
+        <w:drawing>
+          <wp:inline distT="0" distB="0" distL="0" distR="0" wp14:anchorId="5B778050" wp14:editId="7B77655A">
+            <wp:extent cx="5731510" cy="1812925"/>
+            <wp:effectExtent l="0" t="0" r="2540" b="0"/>
+            <wp:docPr id="5" name="Picture 5" descr="Graphical user interface, text, application, email&#10;&#10;Description automatically generated"/>
+            <wp:cNvGraphicFramePr>
+              <a:graphicFrameLocks xmlns:a="http://schemas.openxmlformats.org/drawingml/2006/main" noChangeAspect="1"/>
+            </wp:cNvGraphicFramePr>
+            <a:graphic xmlns:a="http://schemas.openxmlformats.org/drawingml/2006/main">
+              <a:graphicData uri="http://schemas.openxmlformats.org/drawingml/2006/picture">
+                <pic:pic xmlns:pic="http://schemas.openxmlformats.org/drawingml/2006/picture">
+                  <pic:nvPicPr>
+                    <pic:cNvPr id="5" name="Picture 5" descr="Graphical user interface, text, application, email&#10;&#10;Description automatically generated"/>
+                    <pic:cNvPicPr/>
+                  </pic:nvPicPr>
+                  <pic:blipFill>
+                    <a:blip r:embed="rId17"/>
+                    <a:stretch>
+                      <a:fillRect/>
+                    </a:stretch>
+                  </pic:blipFill>
+                  <pic:spPr>
+                    <a:xfrm>
+                      <a:off x="0" y="0"/>
+                      <a:ext cx="5731510" cy="1812925"/>
+                    </a:xfrm>
+                    <a:prstGeom prst="rect">
+                      <a:avLst/>
+                    </a:prstGeom>
+                  </pic:spPr>
+                </pic:pic>
+              </a:graphicData>
+            </a:graphic>
+          </wp:inline>
+        </w:drawing>
+      </w:r>
+    </w:p>
+    <w:p>
+      <w:pPr>
+        <w:rPr>
+          <w:b/>
+          <w:bCs/>
+        </w:rPr>
+      </w:pPr>
+      <w:r>
+        <w:rPr>
+          <w:b/>
+          <w:bCs/>
+        </w:rPr>
+        <w:br w:type="page"/>
+      </w:r>
+    </w:p>
+    <w:p>
+      <w:pPr>
+        <w:rPr>
+          <w:b/>
+          <w:bCs/>
+        </w:rPr>
+      </w:pPr>
+      <w:r>
+        <w:rPr>
+          <w:b/>
+          <w:bCs/>
+        </w:rPr>
+        <w:t>CSS</w:t>
+      </w:r>
+    </w:p>
+    <w:p>
+      <w:pPr>
+        <w:rPr>
+          <w:b/>
+          <w:bCs/>
+        </w:rPr>
+      </w:pPr>
+      <w:r>
+        <w:rPr>
+          <w:noProof/>
+        </w:rPr>
+        <w:drawing>
+          <wp:inline distT="0" distB="0" distL="0" distR="0" wp14:anchorId="1EB22CDD" wp14:editId="00FCB81A">
+            <wp:extent cx="5731510" cy="2329815"/>
+            <wp:effectExtent l="0" t="0" r="2540" b="0"/>
+            <wp:docPr id="6" name="Picture 6" descr="Graphical user interface, text, application, email&#10;&#10;Description automatically generated"/>
+            <wp:cNvGraphicFramePr>
+              <a:graphicFrameLocks xmlns:a="http://schemas.openxmlformats.org/drawingml/2006/main" noChangeAspect="1"/>
+            </wp:cNvGraphicFramePr>
+            <a:graphic xmlns:a="http://schemas.openxmlformats.org/drawingml/2006/main">
+              <a:graphicData uri="http://schemas.openxmlformats.org/drawingml/2006/picture">
+                <pic:pic xmlns:pic="http://schemas.openxmlformats.org/drawingml/2006/picture">
+                  <pic:nvPicPr>
+                    <pic:cNvPr id="6" name="Picture 6" descr="Graphical user interface, text, application, email&#10;&#10;Description automatically generated"/>
+                    <pic:cNvPicPr/>
+                  </pic:nvPicPr>
+                  <pic:blipFill>
+                    <a:blip r:embed="rId18"/>
+                    <a:stretch>
+                      <a:fillRect/>
+                    </a:stretch>
+                  </pic:blipFill>
+                  <pic:spPr>
+                    <a:xfrm>
+                      <a:off x="0" y="0"/>
+                      <a:ext cx="5731510" cy="2329815"/>
+                    </a:xfrm>
+                    <a:prstGeom prst="rect">
+                      <a:avLst/>
+                    </a:prstGeom>
+                  </pic:spPr>
+                </pic:pic>
+              </a:graphicData>
+            </a:graphic>
+          </wp:inline>
+        </w:drawing>
+      </w:r>
+    </w:p>
+    <w:p>
+      <w:pPr>
+        <w:rPr>
+          <w:b/>
+          <w:bCs/>
+          <w:color w:val="FF0000"/>
+        </w:rPr>
+      </w:pPr>
+      <w:proofErr w:type="gramStart"/>
+      <w:r>
+        <w:rPr>
+          <w:b/>
+          <w:bCs/>
+        </w:rPr>
+        <w:t>HTML</w:t>
+      </w:r>
+      <w:r>
+        <w:rPr>
+          <w:color w:val="FF0000"/>
+        </w:rPr>
+        <w:t>(</w:t>
+      </w:r>
+      <w:proofErr w:type="gramEnd"/>
+      <w:r>
+        <w:rPr>
+          <w:color w:val="FF0000"/>
+        </w:rPr>
+        <w:t>only v-binds showing errors)</w:t>
+      </w:r>
+    </w:p>
+    <w:p>
+      <w:pPr>
+        <w:rPr>
+          <w:b/>
+          <w:bCs/>
+        </w:rPr>
+      </w:pPr>
+      <w:r>
+        <w:rPr>
+          <w:noProof/>
+        </w:rPr>
+        <w:drawing>
+          <wp:inline distT="0" distB="0" distL="0" distR="0" wp14:anchorId="1463ECFE" wp14:editId="7C2CA55F">
+            <wp:extent cx="5731510" cy="2727960"/>
+            <wp:effectExtent l="0" t="0" r="2540" b="0"/>
+            <wp:docPr id="7" name="Picture 7" descr="Graphical user interface, text, application, email&#10;&#10;Description automatically generated"/>
+            <wp:cNvGraphicFramePr>
+              <a:graphicFrameLocks xmlns:a="http://schemas.openxmlformats.org/drawingml/2006/main" noChangeAspect="1"/>
+            </wp:cNvGraphicFramePr>
+            <a:graphic xmlns:a="http://schemas.openxmlformats.org/drawingml/2006/main">
+              <a:graphicData uri="http://schemas.openxmlformats.org/drawingml/2006/picture">
+                <pic:pic xmlns:pic="http://schemas.openxmlformats.org/drawingml/2006/picture">
+                  <pic:nvPicPr>
+                    <pic:cNvPr id="7" name="Picture 7" descr="Graphical user interface, text, application, email&#10;&#10;Description automatically generated"/>
+                    <pic:cNvPicPr/>
+                  </pic:nvPicPr>
+                  <pic:blipFill>
+                    <a:blip r:embed="rId19"/>
+                    <a:stretch>
+                      <a:fillRect/>
+                    </a:stretch>
+                  </pic:blipFill>
+                  <pic:spPr>
+                    <a:xfrm>
+                      <a:off x="0" y="0"/>
+                      <a:ext cx="5731510" cy="2727960"/>
+                    </a:xfrm>
+                    <a:prstGeom prst="rect">
+                      <a:avLst/>
+                    </a:prstGeom>
+                  </pic:spPr>
+                </pic:pic>
+              </a:graphicData>
+            </a:graphic>
+          </wp:inline>
+        </w:drawing>
+      </w:r>
     </w:p>
     <w:sectPr>
       <w:pgSz w:w="11906" w:h="16838"/>

</xml_diff>